<commit_message>
vault backup: 2023-10-24 09:50:16
</commit_message>
<xml_diff>
--- a/cs-ai/cognitive/客体文件回溯实验/ClassicalObjectFileRep.docx
+++ b/cs-ai/cognitive/客体文件回溯实验/ClassicalObjectFileRep.docx
@@ -1013,7 +1013,7 @@
           <w:sz w:val="21"/>
           <w:szCs w:val="21"/>
         </w:rPr>
-        <w:t>(1.</w:t>
+        <w:t>(</w:t>
       </w:r>
       <w:r>
         <w:rPr>
@@ -1046,7 +1046,7 @@
           <w:sz w:val="21"/>
           <w:szCs w:val="21"/>
         </w:rPr>
-        <w:t>Department of Psychological and Behavioral Sciences</w:t>
+        <w:t>Department of Psychological and</w:t>
       </w:r>
       <w:r>
         <w:rPr>
@@ -1054,6 +1054,24 @@
           <w:sz w:val="21"/>
           <w:szCs w:val="21"/>
         </w:rPr>
+        <w:t xml:space="preserve"> </w:t>
+      </w:r>
+      <w:bookmarkStart w:id="0" w:name="_GoBack"/>
+      <w:bookmarkEnd w:id="0"/>
+      <w:r>
+        <w:rPr>
+          <w:i/>
+          <w:sz w:val="21"/>
+          <w:szCs w:val="21"/>
+        </w:rPr>
+        <w:t>Behavioral Sciences</w:t>
+      </w:r>
+      <w:r>
+        <w:rPr>
+          <w:i/>
+          <w:sz w:val="21"/>
+          <w:szCs w:val="21"/>
+        </w:rPr>
         <w:t>, Zhejiang University, 310058, China</w:t>
       </w:r>
       <w:r>
@@ -1131,15 +1149,7 @@
           <w:sz w:val="18"/>
           <w:szCs w:val="18"/>
         </w:rPr>
-        <w:t>等人的经典实验进行验证，探讨在改进的客体回溯范式</w:t>
-      </w:r>
-      <w:r>
-        <w:rPr>
-          <w:rFonts w:asciiTheme="minorEastAsia" w:hAnsiTheme="minorEastAsia" w:hint="eastAsia"/>
-          <w:sz w:val="18"/>
-          <w:szCs w:val="18"/>
-        </w:rPr>
-        <w:t>中同客体条件、异客体条件和不匹配条件对反应时的影响，并进一步了解客体文件的三个操作过程和</w:t>
+        <w:t>等人的经典实验进行验证，探讨在改进的客体回溯范式中同客体条件、异客体条件和不匹配条件对反应时的影响，并进一步了解客体文件的三个操作过程和</w:t>
       </w:r>
       <w:r>
         <w:rPr>
@@ -1298,7 +1308,6 @@
     <w:p>
       <w:pPr>
         <w:rPr>
-          <w:rFonts w:hint="eastAsia"/>
           <w:sz w:val="18"/>
           <w:szCs w:val="18"/>
         </w:rPr>
@@ -1483,7 +1492,7 @@
           <w:sz w:val="28"/>
         </w:rPr>
       </w:pPr>
-      <w:bookmarkStart w:id="0" w:name="_Toc420521274"/>
+      <w:bookmarkStart w:id="1" w:name="_Toc420521274"/>
       <w:r>
         <w:rPr>
           <w:rFonts w:ascii="黑体" w:eastAsia="黑体" w:hAnsi="黑体" w:hint="eastAsia"/>
@@ -1628,38 +1637,29 @@
     <w:p>
       <w:pPr>
         <w:rPr>
+          <w:rFonts w:asciiTheme="minorEastAsia" w:hAnsiTheme="minorEastAsia" w:cs="黑体"/>
+          <w:kern w:val="0"/>
+          <w:sz w:val="18"/>
+          <w:szCs w:val="20"/>
+        </w:rPr>
+      </w:pPr>
+      <w:r>
+        <w:rPr>
+          <w:rFonts w:asciiTheme="minorEastAsia" w:hAnsiTheme="minorEastAsia" w:cs="黑体"/>
+          <w:kern w:val="0"/>
+          <w:sz w:val="18"/>
+          <w:szCs w:val="20"/>
+        </w:rPr>
+        <w:tab/>
+      </w:r>
+      <w:r>
+        <w:rPr>
           <w:rFonts w:asciiTheme="minorEastAsia" w:hAnsiTheme="minorEastAsia" w:cs="黑体" w:hint="eastAsia"/>
           <w:kern w:val="0"/>
           <w:sz w:val="18"/>
           <w:szCs w:val="20"/>
         </w:rPr>
-      </w:pPr>
-      <w:r>
-        <w:rPr>
-          <w:rFonts w:asciiTheme="minorEastAsia" w:hAnsiTheme="minorEastAsia" w:cs="黑体"/>
-          <w:kern w:val="0"/>
-          <w:sz w:val="18"/>
-          <w:szCs w:val="20"/>
-        </w:rPr>
-        <w:tab/>
-      </w:r>
-      <w:r>
-        <w:rPr>
-          <w:rFonts w:asciiTheme="minorEastAsia" w:hAnsiTheme="minorEastAsia" w:cs="黑体" w:hint="eastAsia"/>
-          <w:kern w:val="0"/>
-          <w:sz w:val="18"/>
-          <w:szCs w:val="20"/>
-        </w:rPr>
-        <w:t>被试做出按键后，会得到相应的反馈，指示被试反应正确与否及反应时。如果被</w:t>
-      </w:r>
-      <w:r>
-        <w:rPr>
-          <w:rFonts w:asciiTheme="minorEastAsia" w:hAnsiTheme="minorEastAsia" w:cs="黑体" w:hint="eastAsia"/>
-          <w:kern w:val="0"/>
-          <w:sz w:val="18"/>
-          <w:szCs w:val="20"/>
-        </w:rPr>
-        <w:t>试在字符出现后1000毫秒内不予以反应，程序将提示反应超时，告诉被试尽快反应。随机空屏600～1300毫秒后，自动进入下一次试验。实验开始前，从正式实验中随机抽取20次作为练习，练习的时候，无论反应正确、错误或超时均有反馈，但结果不予以记录。练习的正确率达到85%后进入正式实验。正式实验在被试做出正确反应后没有提示，反应错误或反应超时则会有提示。正式实验共有192次试验，分4组（每组48次），组与组之间分别有一段休息时间。正式实验结束后，进入错误补救程序，即将之前做错的试验再次呈现，直到被试全部反应正</w:t>
+        <w:t>被试做出按键后，会得到相应的反馈，指示被试反应正确与否及反应时。如果被试在字符出现后1000毫秒内不予以反应，程序将提示反应超时，告诉被试尽快反应。随机空屏600～1300毫秒后，自动进入下一次试验。实验开始前，从正式实验中随机抽取20次作为练习，练习的时候，无论反应正确、错误或超时均有反馈，但结果不予以记录。练习的正确率达到85%后进入正式实验。正式实验在被试做出正确反应后没有提示，反应错误或反应超时则会有提示。正式实验共有192次试验，分4组（每组48次），组与组之间分别有一段休息时间。正式实验结束后，进入错误补救程序，即将之前做错的试验再次呈现，直到被试全部反应正</w:t>
       </w:r>
     </w:p>
     <w:p>
@@ -1752,7 +1752,7 @@
       <w:pPr>
         <w:jc w:val="center"/>
         <w:rPr>
-          <w:rFonts w:asciiTheme="minorEastAsia" w:hAnsiTheme="minorEastAsia" w:cs="黑体" w:hint="eastAsia"/>
+          <w:rFonts w:asciiTheme="minorEastAsia" w:hAnsiTheme="minorEastAsia" w:cs="黑体"/>
           <w:kern w:val="0"/>
           <w:sz w:val="16"/>
           <w:szCs w:val="20"/>
@@ -1774,16 +1774,7 @@
           <w:sz w:val="18"/>
           <w:szCs w:val="20"/>
         </w:rPr>
-        <w:t>3-</w:t>
-      </w:r>
-      <w:r>
-        <w:rPr>
-          <w:rFonts w:ascii="TimesNewRomanPSMT" w:eastAsia="黑体" w:hAnsi="TimesNewRomanPSMT" w:cs="TimesNewRomanPSMT"/>
-          <w:kern w:val="0"/>
-          <w:sz w:val="18"/>
-          <w:szCs w:val="20"/>
-        </w:rPr>
-        <w:t xml:space="preserve">1-1 </w:t>
+        <w:t xml:space="preserve">3-1-1 </w:t>
       </w:r>
       <w:r>
         <w:rPr>
@@ -1799,9 +1790,9 @@
       <w:pPr>
         <w:pStyle w:val="2"/>
       </w:pPr>
-      <w:bookmarkStart w:id="1" w:name="_Ref354569199"/>
-      <w:bookmarkStart w:id="2" w:name="_Toc420521277"/>
-      <w:bookmarkEnd w:id="0"/>
+      <w:bookmarkStart w:id="2" w:name="_Ref354569199"/>
+      <w:bookmarkStart w:id="3" w:name="_Toc420521277"/>
+      <w:bookmarkEnd w:id="1"/>
       <w:r>
         <w:rPr>
           <w:rFonts w:hint="eastAsia"/>
@@ -1876,10 +1867,37 @@
       <w:pPr>
         <w:pStyle w:val="3"/>
         <w:rPr>
+          <w:rFonts w:ascii="黑体" w:eastAsia="黑体" w:hAnsi="黑体"/>
+          <w:sz w:val="18"/>
+          <w:szCs w:val="18"/>
+        </w:rPr>
+      </w:pPr>
+      <w:r>
+        <w:rPr>
+          <w:rFonts w:hint="eastAsia"/>
+        </w:rPr>
+        <w:t>4</w:t>
+      </w:r>
+      <w:r>
+        <w:t>.3</w:t>
+      </w:r>
+      <w:r>
+        <w:rPr>
           <w:rFonts w:ascii="黑体" w:eastAsia="黑体" w:hAnsi="黑体" w:hint="eastAsia"/>
           <w:sz w:val="18"/>
           <w:szCs w:val="18"/>
         </w:rPr>
+        <w:t>以字符匹配条件（同客体、异客体和不匹配条件）为横坐标，反应时为纵坐标，</w:t>
+      </w:r>
+    </w:p>
+    <w:p>
+      <w:pPr>
+        <w:pStyle w:val="3"/>
+        <w:rPr>
+          <w:rFonts w:ascii="黑体" w:eastAsia="黑体" w:hAnsi="黑体"/>
+          <w:sz w:val="18"/>
+          <w:szCs w:val="18"/>
+        </w:rPr>
       </w:pPr>
       <w:r>
         <w:rPr>
@@ -1888,7 +1906,10 @@
         <w:t>4</w:t>
       </w:r>
       <w:r>
-        <w:t>.3</w:t>
+        <w:t>.</w:t>
+      </w:r>
+      <w:r>
+        <w:t>4</w:t>
       </w:r>
       <w:r>
         <w:rPr>
@@ -1896,7 +1917,39 @@
           <w:sz w:val="18"/>
           <w:szCs w:val="18"/>
         </w:rPr>
-        <w:t>以字符匹配条件（同客体、异客体和不匹配条件）为横坐标，反应时为纵坐标，</w:t>
+        <w:t>分别计算靶子在上部和下部时对应的同客体、异客体和不匹配条件下的反应时及其对应的</w:t>
+      </w:r>
+      <w:r>
+        <w:rPr>
+          <w:rFonts w:eastAsia="黑体" w:cs="Times New Roman"/>
+          <w:sz w:val="18"/>
+          <w:szCs w:val="18"/>
+        </w:rPr>
+        <w:t>OSPBs</w:t>
+      </w:r>
+      <w:r>
+        <w:rPr>
+          <w:rFonts w:ascii="黑体" w:eastAsia="黑体" w:hAnsi="黑体" w:hint="eastAsia"/>
+          <w:sz w:val="18"/>
+          <w:szCs w:val="18"/>
+        </w:rPr>
+        <w:t>和</w:t>
+      </w:r>
+      <w:r>
+        <w:rPr>
+          <w:rFonts w:eastAsia="黑体" w:cs="Times New Roman"/>
+          <w:sz w:val="18"/>
+          <w:szCs w:val="18"/>
+        </w:rPr>
+        <w:t>NSPBs</w:t>
+      </w:r>
+      <w:r>
+        <w:rPr>
+          <w:rFonts w:ascii="黑体" w:eastAsia="黑体" w:hAnsi="黑体" w:hint="eastAsia"/>
+          <w:sz w:val="18"/>
+          <w:szCs w:val="18"/>
+        </w:rPr>
+        <w:t>效应量，并考察其是否存在差异。，</w:t>
       </w:r>
     </w:p>
     <w:p>
@@ -1918,7 +1971,7 @@
         <w:t>.</w:t>
       </w:r>
       <w:r>
-        <w:t>4</w:t>
+        <w:t>5</w:t>
       </w:r>
       <w:r>
         <w:rPr>
@@ -1926,80 +1979,10 @@
           <w:sz w:val="18"/>
           <w:szCs w:val="18"/>
         </w:rPr>
-        <w:t>分别计算靶子在上部和下部时对应的同客体、异客体和不匹配条件下的反应时及其对应的</w:t>
-      </w:r>
-      <w:r>
-        <w:rPr>
-          <w:rFonts w:eastAsia="黑体" w:cs="Times New Roman"/>
-          <w:sz w:val="18"/>
-          <w:szCs w:val="18"/>
-        </w:rPr>
-        <w:t>OSPBs</w:t>
-      </w:r>
-      <w:r>
-        <w:rPr>
-          <w:rFonts w:ascii="黑体" w:eastAsia="黑体" w:hAnsi="黑体" w:hint="eastAsia"/>
-          <w:sz w:val="18"/>
-          <w:szCs w:val="18"/>
-        </w:rPr>
-        <w:t>和</w:t>
-      </w:r>
-      <w:r>
-        <w:rPr>
-          <w:rFonts w:eastAsia="黑体" w:cs="Times New Roman"/>
-          <w:sz w:val="18"/>
-          <w:szCs w:val="18"/>
-        </w:rPr>
-        <w:t>NSPBs</w:t>
-      </w:r>
-      <w:r>
-        <w:rPr>
-          <w:rFonts w:ascii="黑体" w:eastAsia="黑体" w:hAnsi="黑体" w:hint="eastAsia"/>
-          <w:sz w:val="18"/>
-          <w:szCs w:val="18"/>
-        </w:rPr>
-        <w:t>效应量，并考察其是否存在差异。，</w:t>
-      </w:r>
-    </w:p>
-    <w:p>
-      <w:pPr>
-        <w:pStyle w:val="3"/>
-        <w:rPr>
-          <w:rFonts w:ascii="黑体" w:eastAsia="黑体" w:hAnsi="黑体" w:hint="eastAsia"/>
-          <w:sz w:val="18"/>
-          <w:szCs w:val="18"/>
-        </w:rPr>
-      </w:pPr>
-      <w:r>
-        <w:rPr>
-          <w:rFonts w:hint="eastAsia"/>
-        </w:rPr>
-        <w:t>4</w:t>
-      </w:r>
-      <w:r>
-        <w:t>.</w:t>
-      </w:r>
-      <w:r>
-        <w:t>5</w:t>
-      </w:r>
-      <w:r>
-        <w:rPr>
-          <w:rFonts w:ascii="黑体" w:eastAsia="黑体" w:hAnsi="黑体" w:hint="eastAsia"/>
-          <w:sz w:val="18"/>
-          <w:szCs w:val="18"/>
-        </w:rPr>
         <w:t>以靶子位置为横坐标，反应时为纵坐标，绘制不同字符匹配条件（同客体、异客体和不匹配条件）下的柱形图。</w:t>
       </w:r>
     </w:p>
-    <w:p>
-      <w:pPr>
-        <w:rPr>
-          <w:rFonts w:hint="eastAsia"/>
-        </w:rPr>
-      </w:pPr>
-      <w:bookmarkStart w:id="3" w:name="_GoBack"/>
-      <w:bookmarkEnd w:id="3"/>
-    </w:p>
+    <w:p/>
     <w:p>
       <w:pPr>
         <w:pStyle w:val="2"/>
@@ -2023,8 +2006,8 @@
         </w:rPr>
         <w:t>实验结论</w:t>
       </w:r>
-      <w:bookmarkEnd w:id="1"/>
       <w:bookmarkEnd w:id="2"/>
+      <w:bookmarkEnd w:id="3"/>
     </w:p>
     <w:p>
       <w:pPr>
@@ -4089,7 +4072,7 @@
 </file>
 
 <file path=customXml/itemProps1.xml><?xml version="1.0" encoding="utf-8"?>
-<ds:datastoreItem xmlns:ds="http://schemas.openxmlformats.org/officeDocument/2006/customXml" ds:itemID="{6D5F1AF2-FF96-4E20-850A-B1C1F01C1892}">
+<ds:datastoreItem xmlns:ds="http://schemas.openxmlformats.org/officeDocument/2006/customXml" ds:itemID="{24968B2D-9CB6-429A-A421-5AC0A53C4B55}">
   <ds:schemaRefs>
     <ds:schemaRef ds:uri="http://schemas.openxmlformats.org/officeDocument/2006/bibliography"/>
   </ds:schemaRefs>

</xml_diff>